<commit_message>
Cleaned a some more
</commit_message>
<xml_diff>
--- a/resources/templateDefectLog.docx
+++ b/resources/templateDefectLog.docx
@@ -1,6 +1,6 @@
 
 <file path=word/document.xml><?xml version="1.0" encoding="utf-8"?>
-<w:document xmlns:wpc="http://schemas.microsoft.com/office/word/2010/wordprocessingCanvas" xmlns:cx="http://schemas.microsoft.com/office/drawing/2014/chartex" xmlns:cx1="http://schemas.microsoft.com/office/drawing/2015/9/8/chartex" xmlns:cx2="http://schemas.microsoft.com/office/drawing/2015/10/21/chartex" xmlns:cx3="http://schemas.microsoft.com/office/drawing/2016/5/9/chartex" xmlns:cx4="http://schemas.microsoft.com/office/drawing/2016/5/10/chartex" xmlns:cx5="http://schemas.microsoft.com/office/drawing/2016/5/11/chartex" xmlns:cx6="http://schemas.microsoft.com/office/drawing/2016/5/12/chartex" xmlns:cx7="http://schemas.microsoft.com/office/drawing/2016/5/13/chartex" xmlns:cx8="http://schemas.microsoft.com/office/drawing/2016/5/14/chartex" xmlns:mc="http://schemas.openxmlformats.org/markup-compatibility/2006" xmlns:aink="http://schemas.microsoft.com/office/drawing/2016/ink" xmlns:am3d="http://schemas.microsoft.com/office/drawing/2017/model3d" xmlns:o="urn:schemas-microsoft-com:office:office" xmlns:r="http://schemas.openxmlformats.org/officeDocument/2006/relationships" xmlns:m="http://schemas.openxmlformats.org/officeDocument/2006/math" xmlns:v="urn:schemas-microsoft-com:vml" xmlns:wp14="http://schemas.microsoft.com/office/word/2010/wordprocessingDrawing" xmlns:wp="http://schemas.openxmlformats.org/drawingml/2006/wordprocessingDrawing" xmlns:w10="urn:schemas-microsoft-com:office:word" xmlns:w="http://schemas.openxmlformats.org/wordprocessingml/2006/main" xmlns:w14="http://schemas.microsoft.com/office/word/2010/wordml" xmlns:w15="http://schemas.microsoft.com/office/word/2012/wordml" xmlns:w16cex="http://schemas.microsoft.com/office/word/2018/wordml/cex" xmlns:w16cid="http://schemas.microsoft.com/office/word/2016/wordml/cid" xmlns:w16="http://schemas.microsoft.com/office/word/2018/wordml" xmlns:w16sdtdh="http://schemas.microsoft.com/office/word/2020/wordml/sdtdatahash" xmlns:w16se="http://schemas.microsoft.com/office/word/2015/wordml/symex" xmlns:wpg="http://schemas.microsoft.com/office/word/2010/wordprocessingGroup" xmlns:wpi="http://schemas.microsoft.com/office/word/2010/wordprocessingInk" xmlns:wne="http://schemas.microsoft.com/office/word/2006/wordml" xmlns:wps="http://schemas.microsoft.com/office/word/2010/wordprocessingShape" mc:Ignorable="w14 w15 w16se w16cid w16 w16cex w16sdtdh wp14">
+<w:document xmlns:wpc="http://schemas.microsoft.com/office/word/2010/wordprocessingCanvas" xmlns:cx="http://schemas.microsoft.com/office/drawing/2014/chartex" xmlns:mc="http://schemas.openxmlformats.org/markup-compatibility/2006" xmlns:o="urn:schemas-microsoft-com:office:office" xmlns:r="http://schemas.openxmlformats.org/officeDocument/2006/relationships" xmlns:m="http://schemas.openxmlformats.org/officeDocument/2006/math" xmlns:v="urn:schemas-microsoft-com:vml" xmlns:wp14="http://schemas.microsoft.com/office/word/2010/wordprocessingDrawing" xmlns:wp="http://schemas.openxmlformats.org/drawingml/2006/wordprocessingDrawing" xmlns:w10="urn:schemas-microsoft-com:office:word" xmlns:w="http://schemas.openxmlformats.org/wordprocessingml/2006/main" xmlns:w14="http://schemas.microsoft.com/office/word/2010/wordml" xmlns:w15="http://schemas.microsoft.com/office/word/2012/wordml" xmlns:w16se="http://schemas.microsoft.com/office/word/2015/wordml/symex" xmlns:wpg="http://schemas.microsoft.com/office/word/2010/wordprocessingGroup" xmlns:wpi="http://schemas.microsoft.com/office/word/2010/wordprocessingInk" xmlns:wne="http://schemas.microsoft.com/office/word/2006/wordml" xmlns:wps="http://schemas.microsoft.com/office/word/2010/wordprocessingShape" mc:Ignorable="w14 w15 w16se wp14">
   <w:body>
     <w:p>
       <w:pPr>
@@ -60,6 +60,7 @@
                 <w:color w:val="F2F2F2" w:themeColor="background1" w:themeShade="F2"/>
                 <w:sz w:val="48"/>
                 <w:szCs w:val="48"/>
+                <w:lang w:eastAsia="hu-HU"/>
               </w:rPr>
               <w:drawing>
                 <wp:inline distT="0" distB="0" distL="0" distR="0" wp14:anchorId="3E360B15" wp14:editId="032431B8">
@@ -134,35 +135,11 @@
           </w:tcPr>
           <w:p>
             <w:pPr>
-              <w:jc w:val="center"/>
-              <w:rPr>
-                <w:color w:val="F2F2F2" w:themeColor="background1" w:themeShade="F2"/>
-                <w:sz w:val="14"/>
-                <w:szCs w:val="14"/>
-              </w:rPr>
-            </w:pPr>
-            <w:r>
-              <w:rPr>
-                <w:color w:val="F2F2F2" w:themeColor="background1" w:themeShade="F2"/>
-                <w:sz w:val="14"/>
-                <w:szCs w:val="14"/>
-              </w:rPr>
-              <w:t>Nemzetbiztonsági Szakszolgálat</w:t>
-            </w:r>
-          </w:p>
-          <w:p>
-            <w:pPr>
               <w:pStyle w:val="Nincstrkz"/>
               <w:jc w:val="center"/>
             </w:pPr>
-            <w:r>
-              <w:rPr>
-                <w:color w:val="F2F2F2" w:themeColor="background1" w:themeShade="F2"/>
-                <w:sz w:val="14"/>
-                <w:szCs w:val="14"/>
-              </w:rPr>
-              <w:t>3133. Osztály</w:t>
-            </w:r>
+            <w:bookmarkStart w:id="1" w:name="_GoBack"/>
+            <w:bookmarkEnd w:id="1"/>
           </w:p>
         </w:tc>
       </w:tr>
@@ -218,8 +195,8 @@
                 <w:lang w:eastAsia="hu-HU"/>
               </w:rPr>
             </w:pPr>
-            <w:bookmarkStart w:id="1" w:name="_Hlk81926528"/>
-            <w:bookmarkStart w:id="2" w:name="_Hlk81926495"/>
+            <w:bookmarkStart w:id="2" w:name="_Hlk81926528"/>
+            <w:bookmarkStart w:id="3" w:name="_Hlk81926495"/>
             <w:r>
               <w:rPr>
                 <w:rFonts w:eastAsia="Times New Roman" w:cs="Calibri"/>
@@ -520,8 +497,8 @@
                 <w:lang w:eastAsia="hu-HU"/>
               </w:rPr>
             </w:pPr>
-            <w:bookmarkStart w:id="3" w:name="_Hlk73531400"/>
-            <w:bookmarkEnd w:id="1"/>
+            <w:bookmarkStart w:id="4" w:name="_Hlk73531400"/>
+            <w:bookmarkEnd w:id="2"/>
             <w:r>
               <w:rPr>
                 <w:rFonts w:eastAsia="Times New Roman" w:cs="Calibri"/>
@@ -775,7 +752,7 @@
           </w:p>
         </w:tc>
       </w:tr>
-      <w:bookmarkEnd w:id="3"/>
+      <w:bookmarkEnd w:id="4"/>
       <w:tr>
         <w:trPr>
           <w:trHeight w:val="433"/>
@@ -1169,7 +1146,7 @@
           </w:p>
         </w:tc>
       </w:tr>
-      <w:bookmarkEnd w:id="2"/>
+      <w:bookmarkEnd w:id="3"/>
     </w:tbl>
     <w:p>
       <w:pPr>
@@ -2950,7 +2927,7 @@
 </file>
 
 <file path=word/styles.xml><?xml version="1.0" encoding="utf-8"?>
-<w:styles xmlns:mc="http://schemas.openxmlformats.org/markup-compatibility/2006" xmlns:r="http://schemas.openxmlformats.org/officeDocument/2006/relationships" xmlns:w="http://schemas.openxmlformats.org/wordprocessingml/2006/main" xmlns:w14="http://schemas.microsoft.com/office/word/2010/wordml" xmlns:w15="http://schemas.microsoft.com/office/word/2012/wordml" xmlns:w16cex="http://schemas.microsoft.com/office/word/2018/wordml/cex" xmlns:w16cid="http://schemas.microsoft.com/office/word/2016/wordml/cid" xmlns:w16="http://schemas.microsoft.com/office/word/2018/wordml" xmlns:w16sdtdh="http://schemas.microsoft.com/office/word/2020/wordml/sdtdatahash" xmlns:w16se="http://schemas.microsoft.com/office/word/2015/wordml/symex" mc:Ignorable="w14 w15 w16se w16cid w16 w16cex w16sdtdh">
+<w:styles xmlns:mc="http://schemas.openxmlformats.org/markup-compatibility/2006" xmlns:r="http://schemas.openxmlformats.org/officeDocument/2006/relationships" xmlns:w="http://schemas.openxmlformats.org/wordprocessingml/2006/main" xmlns:w14="http://schemas.microsoft.com/office/word/2010/wordml" xmlns:w15="http://schemas.microsoft.com/office/word/2012/wordml" xmlns:w16se="http://schemas.microsoft.com/office/word/2015/wordml/symex" mc:Ignorable="w14 w15 w16se">
   <w:docDefaults>
     <w:rPrDefault>
       <w:rPr>
@@ -2966,7 +2943,7 @@
       </w:pPr>
     </w:pPrDefault>
   </w:docDefaults>
-  <w:latentStyles w:defLockedState="0" w:defUIPriority="99" w:defSemiHidden="0" w:defUnhideWhenUsed="0" w:defQFormat="0" w:count="376">
+  <w:latentStyles w:defLockedState="0" w:defUIPriority="99" w:defSemiHidden="0" w:defUnhideWhenUsed="0" w:defQFormat="0" w:count="371">
     <w:lsdException w:name="Normal" w:uiPriority="0" w:qFormat="1"/>
     <w:lsdException w:name="heading 1" w:uiPriority="9" w:qFormat="1"/>
     <w:lsdException w:name="heading 2" w:semiHidden="1" w:uiPriority="9" w:unhideWhenUsed="1" w:qFormat="1"/>
@@ -3338,11 +3315,6 @@
     <w:lsdException w:name="List Table 5 Dark Accent 6" w:uiPriority="50"/>
     <w:lsdException w:name="List Table 6 Colorful Accent 6" w:uiPriority="51"/>
     <w:lsdException w:name="List Table 7 Colorful Accent 6" w:uiPriority="52"/>
-    <w:lsdException w:name="Mention" w:semiHidden="1" w:unhideWhenUsed="1"/>
-    <w:lsdException w:name="Smart Hyperlink" w:semiHidden="1" w:unhideWhenUsed="1"/>
-    <w:lsdException w:name="Hashtag" w:semiHidden="1" w:unhideWhenUsed="1"/>
-    <w:lsdException w:name="Unresolved Mention" w:semiHidden="1" w:unhideWhenUsed="1"/>
-    <w:lsdException w:name="Smart Link" w:semiHidden="1" w:unhideWhenUsed="1"/>
   </w:latentStyles>
   <w:style w:type="paragraph" w:default="1" w:styleId="Norml">
     <w:name w:val="Normal"/>
@@ -3432,7 +3404,7 @@
 </file>
 
 <file path=word/glossary/document.xml><?xml version="1.0" encoding="utf-8"?>
-<w:glossaryDocument xmlns:wpc="http://schemas.microsoft.com/office/word/2010/wordprocessingCanvas" xmlns:cx="http://schemas.microsoft.com/office/drawing/2014/chartex" xmlns:cx1="http://schemas.microsoft.com/office/drawing/2015/9/8/chartex" xmlns:cx2="http://schemas.microsoft.com/office/drawing/2015/10/21/chartex" xmlns:cx3="http://schemas.microsoft.com/office/drawing/2016/5/9/chartex" xmlns:cx4="http://schemas.microsoft.com/office/drawing/2016/5/10/chartex" xmlns:cx5="http://schemas.microsoft.com/office/drawing/2016/5/11/chartex" xmlns:cx6="http://schemas.microsoft.com/office/drawing/2016/5/12/chartex" xmlns:cx7="http://schemas.microsoft.com/office/drawing/2016/5/13/chartex" xmlns:cx8="http://schemas.microsoft.com/office/drawing/2016/5/14/chartex" xmlns:mc="http://schemas.openxmlformats.org/markup-compatibility/2006" xmlns:aink="http://schemas.microsoft.com/office/drawing/2016/ink" xmlns:am3d="http://schemas.microsoft.com/office/drawing/2017/model3d" xmlns:o="urn:schemas-microsoft-com:office:office" xmlns:r="http://schemas.openxmlformats.org/officeDocument/2006/relationships" xmlns:m="http://schemas.openxmlformats.org/officeDocument/2006/math" xmlns:v="urn:schemas-microsoft-com:vml" xmlns:wp14="http://schemas.microsoft.com/office/word/2010/wordprocessingDrawing" xmlns:wp="http://schemas.openxmlformats.org/drawingml/2006/wordprocessingDrawing" xmlns:w10="urn:schemas-microsoft-com:office:word" xmlns:w="http://schemas.openxmlformats.org/wordprocessingml/2006/main" xmlns:w14="http://schemas.microsoft.com/office/word/2010/wordml" xmlns:w15="http://schemas.microsoft.com/office/word/2012/wordml" xmlns:w16cex="http://schemas.microsoft.com/office/word/2018/wordml/cex" xmlns:w16cid="http://schemas.microsoft.com/office/word/2016/wordml/cid" xmlns:w16="http://schemas.microsoft.com/office/word/2018/wordml" xmlns:w16sdtdh="http://schemas.microsoft.com/office/word/2020/wordml/sdtdatahash" xmlns:w16se="http://schemas.microsoft.com/office/word/2015/wordml/symex" xmlns:wpg="http://schemas.microsoft.com/office/word/2010/wordprocessingGroup" xmlns:wpi="http://schemas.microsoft.com/office/word/2010/wordprocessingInk" xmlns:wne="http://schemas.microsoft.com/office/word/2006/wordml" xmlns:wps="http://schemas.microsoft.com/office/word/2010/wordprocessingShape" mc:Ignorable="w14 w15 w16se w16cid w16 w16cex w16sdtdh wp14">
+<w:glossaryDocument xmlns:wpc="http://schemas.microsoft.com/office/word/2010/wordprocessingCanvas" xmlns:cx="http://schemas.microsoft.com/office/drawing/2014/chartex" xmlns:mc="http://schemas.openxmlformats.org/markup-compatibility/2006" xmlns:o="urn:schemas-microsoft-com:office:office" xmlns:r="http://schemas.openxmlformats.org/officeDocument/2006/relationships" xmlns:m="http://schemas.openxmlformats.org/officeDocument/2006/math" xmlns:v="urn:schemas-microsoft-com:vml" xmlns:wp14="http://schemas.microsoft.com/office/word/2010/wordprocessingDrawing" xmlns:wp="http://schemas.openxmlformats.org/drawingml/2006/wordprocessingDrawing" xmlns:w10="urn:schemas-microsoft-com:office:word" xmlns:w="http://schemas.openxmlformats.org/wordprocessingml/2006/main" xmlns:w14="http://schemas.microsoft.com/office/word/2010/wordml" xmlns:w15="http://schemas.microsoft.com/office/word/2012/wordml" xmlns:w16se="http://schemas.microsoft.com/office/word/2015/wordml/symex" xmlns:wpg="http://schemas.microsoft.com/office/word/2010/wordprocessingGroup" xmlns:wpi="http://schemas.microsoft.com/office/word/2010/wordprocessingInk" xmlns:wne="http://schemas.microsoft.com/office/word/2006/wordml" xmlns:wps="http://schemas.microsoft.com/office/word/2010/wordprocessingShape" mc:Ignorable="w14 w15 w16se wp14">
   <w:docParts>
     <w:docPart>
       <w:docPartPr>
@@ -3468,7 +3440,7 @@
 </file>
 
 <file path=word/glossary/fontTable.xml><?xml version="1.0" encoding="utf-8"?>
-<w:fonts xmlns:mc="http://schemas.openxmlformats.org/markup-compatibility/2006" xmlns:r="http://schemas.openxmlformats.org/officeDocument/2006/relationships" xmlns:w="http://schemas.openxmlformats.org/wordprocessingml/2006/main" xmlns:w14="http://schemas.microsoft.com/office/word/2010/wordml" xmlns:w15="http://schemas.microsoft.com/office/word/2012/wordml" xmlns:w16cex="http://schemas.microsoft.com/office/word/2018/wordml/cex" xmlns:w16cid="http://schemas.microsoft.com/office/word/2016/wordml/cid" xmlns:w16="http://schemas.microsoft.com/office/word/2018/wordml" xmlns:w16sdtdh="http://schemas.microsoft.com/office/word/2020/wordml/sdtdatahash" xmlns:w16se="http://schemas.microsoft.com/office/word/2015/wordml/symex" mc:Ignorable="w14 w15 w16se w16cid w16 w16cex w16sdtdh">
+<w:fonts xmlns:mc="http://schemas.openxmlformats.org/markup-compatibility/2006" xmlns:r="http://schemas.openxmlformats.org/officeDocument/2006/relationships" xmlns:w="http://schemas.openxmlformats.org/wordprocessingml/2006/main" xmlns:w14="http://schemas.microsoft.com/office/word/2010/wordml" xmlns:w15="http://schemas.microsoft.com/office/word/2012/wordml" xmlns:w16se="http://schemas.microsoft.com/office/word/2015/wordml/symex" mc:Ignorable="w14 w15 w16se">
   <w:font w:name="Calibri">
     <w:panose1 w:val="020F0502020204030204"/>
     <w:charset w:val="EE"/>
@@ -3501,7 +3473,7 @@
 </file>
 
 <file path=word/glossary/settings.xml><?xml version="1.0" encoding="utf-8"?>
-<w:settings xmlns:mc="http://schemas.openxmlformats.org/markup-compatibility/2006" xmlns:o="urn:schemas-microsoft-com:office:office" xmlns:r="http://schemas.openxmlformats.org/officeDocument/2006/relationships" xmlns:m="http://schemas.openxmlformats.org/officeDocument/2006/math" xmlns:v="urn:schemas-microsoft-com:vml" xmlns:w10="urn:schemas-microsoft-com:office:word" xmlns:w="http://schemas.openxmlformats.org/wordprocessingml/2006/main" xmlns:w14="http://schemas.microsoft.com/office/word/2010/wordml" xmlns:w15="http://schemas.microsoft.com/office/word/2012/wordml" xmlns:w16cex="http://schemas.microsoft.com/office/word/2018/wordml/cex" xmlns:w16cid="http://schemas.microsoft.com/office/word/2016/wordml/cid" xmlns:w16="http://schemas.microsoft.com/office/word/2018/wordml" xmlns:w16sdtdh="http://schemas.microsoft.com/office/word/2020/wordml/sdtdatahash" xmlns:w16se="http://schemas.microsoft.com/office/word/2015/wordml/symex" xmlns:sl="http://schemas.openxmlformats.org/schemaLibrary/2006/main" mc:Ignorable="w14 w15 w16se w16cid w16 w16cex w16sdtdh">
+<w:settings xmlns:mc="http://schemas.openxmlformats.org/markup-compatibility/2006" xmlns:o="urn:schemas-microsoft-com:office:office" xmlns:r="http://schemas.openxmlformats.org/officeDocument/2006/relationships" xmlns:m="http://schemas.openxmlformats.org/officeDocument/2006/math" xmlns:v="urn:schemas-microsoft-com:vml" xmlns:w10="urn:schemas-microsoft-com:office:word" xmlns:w="http://schemas.openxmlformats.org/wordprocessingml/2006/main" xmlns:w14="http://schemas.microsoft.com/office/word/2010/wordml" xmlns:w15="http://schemas.microsoft.com/office/word/2012/wordml" xmlns:w16se="http://schemas.microsoft.com/office/word/2015/wordml/symex" xmlns:sl="http://schemas.openxmlformats.org/schemaLibrary/2006/main" mc:Ignorable="w14 w15 w16se">
   <w:view w:val="normal"/>
   <w:defaultTabStop w:val="708"/>
   <w:hyphenationZone w:val="425"/>
@@ -3513,13 +3485,13 @@
     <w:compatSetting w:name="enableOpenTypeFeatures" w:uri="http://schemas.microsoft.com/office/word" w:val="1"/>
     <w:compatSetting w:name="doNotFlipMirrorIndents" w:uri="http://schemas.microsoft.com/office/word" w:val="1"/>
     <w:compatSetting w:name="differentiateMultirowTableHeaders" w:uri="http://schemas.microsoft.com/office/word" w:val="1"/>
-    <w:compatSetting w:name="useWord2013TrackBottomHyphenation" w:uri="http://schemas.microsoft.com/office/word" w:val="0"/>
   </w:compat>
   <w:rsids>
     <w:rsidRoot w:val="00E90653"/>
     <w:rsid w:val="00552FCF"/>
     <w:rsid w:val="00586C4C"/>
     <w:rsid w:val="006524E7"/>
+    <w:rsid w:val="00673743"/>
     <w:rsid w:val="007D35BD"/>
     <w:rsid w:val="00926853"/>
     <w:rsid w:val="00AC2741"/>
@@ -3551,7 +3523,7 @@
 </file>
 
 <file path=word/glossary/styles.xml><?xml version="1.0" encoding="utf-8"?>
-<w:styles xmlns:mc="http://schemas.openxmlformats.org/markup-compatibility/2006" xmlns:r="http://schemas.openxmlformats.org/officeDocument/2006/relationships" xmlns:w="http://schemas.openxmlformats.org/wordprocessingml/2006/main" xmlns:w14="http://schemas.microsoft.com/office/word/2010/wordml" xmlns:w15="http://schemas.microsoft.com/office/word/2012/wordml" xmlns:w16cex="http://schemas.microsoft.com/office/word/2018/wordml/cex" xmlns:w16cid="http://schemas.microsoft.com/office/word/2016/wordml/cid" xmlns:w16="http://schemas.microsoft.com/office/word/2018/wordml" xmlns:w16sdtdh="http://schemas.microsoft.com/office/word/2020/wordml/sdtdatahash" xmlns:w16se="http://schemas.microsoft.com/office/word/2015/wordml/symex" mc:Ignorable="w14 w15 w16se w16cid w16 w16cex w16sdtdh">
+<w:styles xmlns:mc="http://schemas.openxmlformats.org/markup-compatibility/2006" xmlns:r="http://schemas.openxmlformats.org/officeDocument/2006/relationships" xmlns:w="http://schemas.openxmlformats.org/wordprocessingml/2006/main" xmlns:w14="http://schemas.microsoft.com/office/word/2010/wordml" xmlns:w15="http://schemas.microsoft.com/office/word/2012/wordml" xmlns:w16se="http://schemas.microsoft.com/office/word/2015/wordml/symex" mc:Ignorable="w14 w15 w16se">
   <w:docDefaults>
     <w:rPrDefault>
       <w:rPr>
@@ -3567,7 +3539,7 @@
       </w:pPr>
     </w:pPrDefault>
   </w:docDefaults>
-  <w:latentStyles w:defLockedState="0" w:defUIPriority="99" w:defSemiHidden="0" w:defUnhideWhenUsed="0" w:defQFormat="0" w:count="376">
+  <w:latentStyles w:defLockedState="0" w:defUIPriority="99" w:defSemiHidden="0" w:defUnhideWhenUsed="0" w:defQFormat="0" w:count="371">
     <w:lsdException w:name="Normal" w:uiPriority="0" w:qFormat="1"/>
     <w:lsdException w:name="heading 1" w:uiPriority="9" w:qFormat="1"/>
     <w:lsdException w:name="heading 2" w:semiHidden="1" w:uiPriority="9" w:unhideWhenUsed="1" w:qFormat="1"/>
@@ -3939,11 +3911,6 @@
     <w:lsdException w:name="List Table 5 Dark Accent 6" w:uiPriority="50"/>
     <w:lsdException w:name="List Table 6 Colorful Accent 6" w:uiPriority="51"/>
     <w:lsdException w:name="List Table 7 Colorful Accent 6" w:uiPriority="52"/>
-    <w:lsdException w:name="Mention" w:semiHidden="1" w:unhideWhenUsed="1"/>
-    <w:lsdException w:name="Smart Hyperlink" w:semiHidden="1" w:unhideWhenUsed="1"/>
-    <w:lsdException w:name="Hashtag" w:semiHidden="1" w:unhideWhenUsed="1"/>
-    <w:lsdException w:name="Unresolved Mention" w:semiHidden="1" w:unhideWhenUsed="1"/>
-    <w:lsdException w:name="Smart Link" w:semiHidden="1" w:unhideWhenUsed="1"/>
   </w:latentStyles>
   <w:style w:type="paragraph" w:default="1" w:styleId="Norml">
     <w:name w:val="Normal"/>
@@ -3994,7 +3961,7 @@
 </file>
 
 <file path=word/glossary/webSettings.xml><?xml version="1.0" encoding="utf-8"?>
-<w:webSettings xmlns:mc="http://schemas.openxmlformats.org/markup-compatibility/2006" xmlns:r="http://schemas.openxmlformats.org/officeDocument/2006/relationships" xmlns:w="http://schemas.openxmlformats.org/wordprocessingml/2006/main" xmlns:w14="http://schemas.microsoft.com/office/word/2010/wordml" xmlns:w15="http://schemas.microsoft.com/office/word/2012/wordml" xmlns:w16cex="http://schemas.microsoft.com/office/word/2018/wordml/cex" xmlns:w16cid="http://schemas.microsoft.com/office/word/2016/wordml/cid" xmlns:w16="http://schemas.microsoft.com/office/word/2018/wordml" xmlns:w16sdtdh="http://schemas.microsoft.com/office/word/2020/wordml/sdtdatahash" xmlns:w16se="http://schemas.microsoft.com/office/word/2015/wordml/symex" mc:Ignorable="w14 w15 w16se w16cid w16 w16cex w16sdtdh">
+<w:webSettings xmlns:mc="http://schemas.openxmlformats.org/markup-compatibility/2006" xmlns:r="http://schemas.openxmlformats.org/officeDocument/2006/relationships" xmlns:w="http://schemas.openxmlformats.org/wordprocessingml/2006/main" xmlns:w14="http://schemas.microsoft.com/office/word/2010/wordml" xmlns:w15="http://schemas.microsoft.com/office/word/2012/wordml" xmlns:w16se="http://schemas.microsoft.com/office/word/2015/wordml/symex" mc:Ignorable="w14 w15 w16se">
   <w:optimizeForBrowser/>
   <w:allowPNG/>
 </w:webSettings>

</xml_diff>